<commit_message>
#Diagrama de Clases Entidades OK #DER OK #Limpieza de clases en codigo (ej: Politica y Limite)
</commit_message>
<xml_diff>
--- a/Entrega FINAL Diploma/TD - Artec - Loyola Javier UAI Castelar/Anexos/Manuales - Artec/Artec - Manual de Instalacion.docx
+++ b/Entrega FINAL Diploma/TD - Artec - Loyola Javier UAI Castelar/Anexos/Manuales - Artec/Artec - Manual de Instalacion.docx
@@ -522,7 +522,7 @@
         </w:rPr>
         <w:fldChar w:fldCharType="separate"/>
       </w:r>
-      <w:hyperlink w:anchor="_Toc12738408" w:history="1">
+      <w:hyperlink w:anchor="_Toc12823383" w:history="1">
         <w:r>
           <w:rPr>
             <w:rStyle w:val="Hipervnculo"/>
@@ -551,7 +551,7 @@
             <w:noProof/>
             <w:webHidden/>
           </w:rPr>
-          <w:instrText xml:space="preserve"> PAGEREF _Toc12738408 \h </w:instrText>
+          <w:instrText xml:space="preserve"> PAGEREF _Toc12823383 \h </w:instrText>
         </w:r>
         <w:r>
           <w:rPr>
@@ -594,7 +594,7 @@
           <w:lang w:eastAsia="es-AR"/>
         </w:rPr>
       </w:pPr>
-      <w:hyperlink w:anchor="_Toc12738409" w:history="1">
+      <w:hyperlink w:anchor="_Toc12823384" w:history="1">
         <w:r>
           <w:rPr>
             <w:rStyle w:val="Hipervnculo"/>
@@ -623,7 +623,7 @@
             <w:noProof/>
             <w:webHidden/>
           </w:rPr>
-          <w:instrText xml:space="preserve"> PAGEREF _Toc12738409 \h </w:instrText>
+          <w:instrText xml:space="preserve"> PAGEREF _Toc12823384 \h </w:instrText>
         </w:r>
         <w:r>
           <w:rPr>
@@ -656,6 +656,78 @@
     </w:p>
     <w:p>
       <w:pPr>
+        <w:pStyle w:val="TDC1"/>
+        <w:tabs>
+          <w:tab w:val="right" w:leader="underscore" w:pos="9062"/>
+        </w:tabs>
+        <w:rPr>
+          <w:rFonts w:eastAsiaTheme="minorEastAsia"/>
+          <w:noProof/>
+          <w:lang w:eastAsia="es-AR"/>
+        </w:rPr>
+      </w:pPr>
+      <w:hyperlink w:anchor="_Toc12823385" w:history="1">
+        <w:r>
+          <w:rPr>
+            <w:rStyle w:val="Hipervnculo"/>
+            <w:rFonts w:ascii="Arial" w:hAnsi="Arial" w:cs="Arial"/>
+            <w:b/>
+            <w:noProof/>
+          </w:rPr>
+          <w:t>Instalación</w:t>
+        </w:r>
+        <w:r>
+          <w:rPr>
+            <w:noProof/>
+            <w:webHidden/>
+          </w:rPr>
+          <w:tab/>
+        </w:r>
+        <w:r>
+          <w:rPr>
+            <w:noProof/>
+            <w:webHidden/>
+          </w:rPr>
+          <w:fldChar w:fldCharType="begin"/>
+        </w:r>
+        <w:r>
+          <w:rPr>
+            <w:noProof/>
+            <w:webHidden/>
+          </w:rPr>
+          <w:instrText xml:space="preserve"> PAGEREF _Toc12823385 \h </w:instrText>
+        </w:r>
+        <w:r>
+          <w:rPr>
+            <w:noProof/>
+            <w:webHidden/>
+          </w:rPr>
+        </w:r>
+        <w:r>
+          <w:rPr>
+            <w:noProof/>
+            <w:webHidden/>
+          </w:rPr>
+          <w:fldChar w:fldCharType="separate"/>
+        </w:r>
+        <w:r>
+          <w:rPr>
+            <w:noProof/>
+            <w:webHidden/>
+          </w:rPr>
+          <w:t>7</w:t>
+        </w:r>
+        <w:r>
+          <w:rPr>
+            <w:noProof/>
+            <w:webHidden/>
+          </w:rPr>
+          <w:fldChar w:fldCharType="end"/>
+        </w:r>
+      </w:hyperlink>
+    </w:p>
+    <w:p>
+      <w:pPr>
         <w:pStyle w:val="Sinespaciado"/>
       </w:pPr>
       <w:r>
@@ -697,6 +769,8 @@
           <w:szCs w:val="28"/>
         </w:rPr>
       </w:pPr>
+      <w:bookmarkStart w:id="0" w:name="_GoBack"/>
+      <w:bookmarkEnd w:id="0"/>
     </w:p>
     <w:p>
       <w:pPr>
@@ -1756,8 +1830,7 @@
           <w:u w:val="single"/>
         </w:rPr>
       </w:pPr>
-      <w:bookmarkStart w:id="0" w:name="_Toc12738408"/>
-      <w:proofErr w:type="spellStart"/>
+      <w:bookmarkStart w:id="1" w:name="_Toc12823383"/>
       <w:r>
         <w:rPr>
           <w:rFonts w:ascii="Arial" w:hAnsi="Arial" w:cs="Arial"/>
@@ -1767,32 +1840,9 @@
           <w:u w:val="single"/>
         </w:rPr>
         <w:lastRenderedPageBreak/>
-        <w:t>Requerimientos</w:t>
+        <w:t>Requerimientos mínimos</w:t>
       </w:r>
-      <w:proofErr w:type="spellEnd"/>
-      <w:r>
-        <w:rPr>
-          <w:rFonts w:ascii="Arial" w:hAnsi="Arial" w:cs="Arial"/>
-          <w:b/>
-          <w:sz w:val="28"/>
-          <w:szCs w:val="28"/>
-          <w:u w:val="single"/>
-        </w:rPr>
-        <w:t xml:space="preserve"> </w:t>
-      </w:r>
-      <w:proofErr w:type="spellStart"/>
-      <w:r>
-        <w:rPr>
-          <w:rFonts w:ascii="Arial" w:hAnsi="Arial" w:cs="Arial"/>
-          <w:b/>
-          <w:sz w:val="28"/>
-          <w:szCs w:val="28"/>
-          <w:u w:val="single"/>
-        </w:rPr>
-        <w:t>mínimos</w:t>
-      </w:r>
-      <w:bookmarkEnd w:id="0"/>
-      <w:proofErr w:type="spellEnd"/>
+      <w:bookmarkEnd w:id="1"/>
     </w:p>
     <w:p>
       <w:pPr>
@@ -2068,7 +2118,7 @@
           <w:u w:val="single"/>
         </w:rPr>
       </w:pPr>
-      <w:bookmarkStart w:id="1" w:name="_Toc12738409"/>
+      <w:bookmarkStart w:id="2" w:name="_Toc12823384"/>
       <w:r>
         <w:rPr>
           <w:rFonts w:ascii="Arial" w:hAnsi="Arial" w:cs="Arial"/>
@@ -2080,7 +2130,7 @@
         <w:lastRenderedPageBreak/>
         <w:t>Configuración del motor de la Base de Datos</w:t>
       </w:r>
-      <w:bookmarkEnd w:id="1"/>
+      <w:bookmarkEnd w:id="2"/>
     </w:p>
     <w:p>
       <w:pPr>
@@ -2190,6 +2240,8 @@
         <w:rPr>
           <w:rFonts w:ascii="Arial" w:hAnsi="Arial" w:cs="Arial"/>
           <w:b/>
+          <w:noProof/>
+          <w:lang w:eastAsia="es-AR"/>
         </w:rPr>
         <w:drawing>
           <wp:inline distT="0" distB="0" distL="0" distR="0" wp14:anchorId="53911FCB" wp14:editId="48BF8AB9">
@@ -2497,6 +2549,7 @@
           <w:u w:val="single"/>
         </w:rPr>
       </w:pPr>
+      <w:bookmarkStart w:id="3" w:name="_Toc12823385"/>
       <w:r>
         <w:rPr>
           <w:rFonts w:ascii="Arial" w:hAnsi="Arial" w:cs="Arial"/>
@@ -2508,6 +2561,7 @@
         <w:lastRenderedPageBreak/>
         <w:t>Instalación</w:t>
       </w:r>
+      <w:bookmarkEnd w:id="3"/>
     </w:p>
     <w:p>
       <w:pPr>
@@ -2643,6 +2697,8 @@
       <w:r>
         <w:rPr>
           <w:rFonts w:ascii="Arial" w:hAnsi="Arial" w:cs="Arial"/>
+          <w:noProof/>
+          <w:lang w:eastAsia="es-AR"/>
         </w:rPr>
         <w:drawing>
           <wp:inline distT="0" distB="0" distL="0" distR="0" wp14:anchorId="6F59472B" wp14:editId="2391BBE2">
@@ -2714,8 +2770,6 @@
           <w:rFonts w:ascii="Arial" w:hAnsi="Arial" w:cs="Arial"/>
         </w:rPr>
       </w:pPr>
-      <w:bookmarkStart w:id="2" w:name="_GoBack"/>
-      <w:bookmarkEnd w:id="2"/>
       <w:r>
         <w:rPr>
           <w:rFonts w:ascii="Arial" w:hAnsi="Arial" w:cs="Arial"/>
@@ -2735,6 +2789,8 @@
       <w:r>
         <w:rPr>
           <w:rFonts w:ascii="Arial" w:hAnsi="Arial" w:cs="Arial"/>
+          <w:noProof/>
+          <w:lang w:eastAsia="es-AR"/>
         </w:rPr>
         <w:drawing>
           <wp:inline distT="0" distB="0" distL="0" distR="0" wp14:anchorId="3F0261EB" wp14:editId="59735939">
@@ -2811,6 +2867,8 @@
       <w:r>
         <w:rPr>
           <w:rFonts w:ascii="Arial" w:hAnsi="Arial" w:cs="Arial"/>
+          <w:noProof/>
+          <w:lang w:eastAsia="es-AR"/>
         </w:rPr>
         <w:drawing>
           <wp:inline distT="0" distB="0" distL="0" distR="0" wp14:anchorId="3C4A41D6" wp14:editId="4AE5E1B7">
@@ -2896,6 +2954,8 @@
       <w:r>
         <w:rPr>
           <w:rFonts w:ascii="Arial" w:hAnsi="Arial" w:cs="Arial"/>
+          <w:noProof/>
+          <w:lang w:eastAsia="es-AR"/>
         </w:rPr>
         <w:drawing>
           <wp:inline distT="0" distB="0" distL="0" distR="0" wp14:anchorId="14143EE0" wp14:editId="53204373">
@@ -3045,6 +3105,8 @@
       <w:r>
         <w:rPr>
           <w:rFonts w:ascii="Arial" w:hAnsi="Arial" w:cs="Arial"/>
+          <w:noProof/>
+          <w:lang w:eastAsia="es-AR"/>
         </w:rPr>
         <w:drawing>
           <wp:inline distT="0" distB="0" distL="0" distR="0" wp14:anchorId="08252B13" wp14:editId="29713A2C">
@@ -3136,6 +3198,8 @@
       <w:r>
         <w:rPr>
           <w:rFonts w:ascii="Arial" w:hAnsi="Arial" w:cs="Arial"/>
+          <w:noProof/>
+          <w:lang w:eastAsia="es-AR"/>
         </w:rPr>
         <w:drawing>
           <wp:inline distT="0" distB="0" distL="0" distR="0" wp14:anchorId="37AF904B" wp14:editId="49128ED1">
@@ -3255,6 +3319,8 @@
       <w:r>
         <w:rPr>
           <w:rFonts w:ascii="Arial" w:hAnsi="Arial" w:cs="Arial"/>
+          <w:noProof/>
+          <w:lang w:eastAsia="es-AR"/>
         </w:rPr>
         <w:drawing>
           <wp:inline distT="0" distB="0" distL="0" distR="0" wp14:anchorId="1D47497F" wp14:editId="409DF4F5">
@@ -3342,6 +3408,7 @@
         <w:docPartUnique/>
       </w:docPartObj>
     </w:sdtPr>
+    <w:sdtEndPr/>
     <w:sdtContent>
       <w:sdt>
         <w:sdtPr>
@@ -3351,6 +3418,7 @@
             <w:docPartUnique/>
           </w:docPartObj>
         </w:sdtPr>
+        <w:sdtEndPr/>
         <w:sdtContent>
           <w:p>
             <w:pPr>
@@ -3387,7 +3455,7 @@
                 <w:b/>
                 <w:noProof/>
               </w:rPr>
-              <w:t>10</w:t>
+              <w:t>2</w:t>
             </w:r>
             <w:r>
               <w:rPr>
@@ -11964,7 +12032,7 @@
 </file>
 
 <file path=customXml/itemProps1.xml><?xml version="1.0" encoding="utf-8"?>
-<ds:datastoreItem xmlns:ds="http://schemas.openxmlformats.org/officeDocument/2006/customXml" ds:itemID="{35F84AA7-8D47-4837-A546-FE0A2EF9122B}">
+<ds:datastoreItem xmlns:ds="http://schemas.openxmlformats.org/officeDocument/2006/customXml" ds:itemID="{87792696-1AE5-4D72-A448-D8DD0DD64D02}">
   <ds:schemaRefs>
     <ds:schemaRef ds:uri="http://schemas.openxmlformats.org/officeDocument/2006/bibliography"/>
   </ds:schemaRefs>

</xml_diff>